<commit_message>
Updates to week 1 and week 2
Docstrings added to psuedocode, testing of input and some other changes
made to question 1. Changed inside of loop for advanced task. Halfway
through question 3 of week 2.
</commit_message>
<xml_diff>
--- a/Lab sheet 1/Lab Sheet 1 - Question 3.docx
+++ b/Lab sheet 1/Lab Sheet 1 - Question 3.docx
@@ -40,8 +40,6 @@
       <w:r>
         <w:t>n the output of a</w:t>
       </w:r>
-      <w:bookmarkStart w:id="0" w:name="_GoBack"/>
-      <w:bookmarkEnd w:id="0"/>
       <w:r>
         <w:t xml:space="preserve"> shuffled version of that list.</w:t>
       </w:r>
@@ -71,6 +69,9 @@
           <w:numId w:val="3"/>
         </w:numPr>
       </w:pPr>
+      <w:r>
+        <w:t>Yes as an item will be removed from the list with every recursion until the base case of one item being left being triggered.</w:t>
+      </w:r>
     </w:p>
     <w:p>
       <w:pPr>
@@ -121,15 +122,27 @@
         </w:numPr>
       </w:pPr>
       <w:r>
-        <w:t>All tested numbers have come ba</w:t>
+        <w:t xml:space="preserve">All tested </w:t>
       </w:r>
       <w:r>
-        <w:t>ck correct, for example input 25</w:t>
+        <w:t xml:space="preserve">lists have come back shuffled. </w:t>
       </w:r>
+      <w:bookmarkStart w:id="0" w:name="_GoBack"/>
+      <w:bookmarkEnd w:id="0"/>
+    </w:p>
+    <w:p>
+      <w:pPr>
+        <w:pStyle w:val="ListParagraph"/>
+        <w:numPr>
+          <w:ilvl w:val="0"/>
+          <w:numId w:val="4"/>
+        </w:numPr>
+      </w:pPr>
       <w:r>
-        <w:t xml:space="preserve"> returning 6 and input 10 returning 2.</w:t>
+        <w:t>All tested numbers have come back correct, for example input 25 returning 6 and input 10 returning 2.</w:t>
       </w:r>
     </w:p>
+    <w:p/>
     <w:sectPr>
       <w:pgSz w:w="11906" w:h="16838"/>
       <w:pgMar w:top="1440" w:right="1440" w:bottom="1440" w:left="1440" w:header="708" w:footer="708" w:gutter="0"/>

</xml_diff>